<commit_message>
Started adding Mocha/Chai quality assurance tests to routes
</commit_message>
<xml_diff>
--- a/BOOK_SYN_NOTES.docx
+++ b/BOOK_SYN_NOTES.docx
@@ -246,7 +246,6 @@
             <w:tcW w:w="1771" w:type="dxa"/>
           </w:tcPr>
           <w:p>
-            <w:bookmarkStart w:id="0" w:name="_GoBack"/>
             <w:proofErr w:type="spellStart"/>
             <w:proofErr w:type="gramStart"/>
             <w:r>
@@ -256,7 +255,6 @@
             <w:r>
               <w:t>_synopsis</w:t>
             </w:r>
-            <w:bookmarkEnd w:id="0"/>
             <w:proofErr w:type="spellEnd"/>
           </w:p>
         </w:tc>
@@ -313,6 +311,71 @@
       </w:tr>
     </w:tbl>
     <w:p/>
+    <w:p/>
+    <w:p>
+      <w:pPr>
+        <w:pStyle w:val="Heading3"/>
+        <w:spacing w:before="0"/>
+      </w:pPr>
+      <w:r>
+        <w:t>JOIN</w:t>
+      </w:r>
+    </w:p>
+    <w:p>
+      <w:r>
+        <w:t>- In books.js in the SELECT individual book route, needed to do LEFT JOIN, otherwise the synopsis table columns were preserved and not the BOOK columns</w:t>
+      </w:r>
+    </w:p>
+    <w:p>
+      <w:r>
+        <w:t xml:space="preserve">- Also had to access the values in the associated show page using </w:t>
+      </w:r>
+      <w:proofErr w:type="gramStart"/>
+      <w:r>
+        <w:t>book[</w:t>
+      </w:r>
+      <w:proofErr w:type="gramEnd"/>
+      <w:r>
+        <w:t>0] and had to loop through the books when there were synopsis since there is multiple of the titles and author associated with each synopsis</w:t>
+      </w:r>
+    </w:p>
+    <w:p/>
+    <w:p>
+      <w:pPr>
+        <w:pStyle w:val="Heading2"/>
+        <w:spacing w:before="0"/>
+      </w:pPr>
+      <w:r>
+        <w:t>SET UP SESSION PASSPORT</w:t>
+      </w:r>
+    </w:p>
+    <w:p>
+      <w:pPr>
+        <w:rPr>
+          <w:rFonts w:ascii="Times New Roman" w:eastAsia="Times New Roman" w:hAnsi="Times New Roman" w:cs="Times New Roman"/>
+          <w:sz w:val="20"/>
+          <w:szCs w:val="20"/>
+          <w:lang w:val="en-CA"/>
+        </w:rPr>
+      </w:pPr>
+      <w:hyperlink r:id="rId5" w:history="1">
+        <w:r>
+          <w:rPr>
+            <w:rFonts w:ascii="Times New Roman" w:eastAsia="Times New Roman" w:hAnsi="Times New Roman" w:cs="Times New Roman"/>
+            <w:color w:val="0000FF" w:themeColor="hyperlink"/>
+            <w:sz w:val="20"/>
+            <w:szCs w:val="20"/>
+            <w:u w:val="single"/>
+            <w:lang w:val="en-CA"/>
+          </w:rPr>
+          <w:t>https://codeshack.io/basic-login-system-nodejs-express-mysql/</w:t>
+        </w:r>
+      </w:hyperlink>
+    </w:p>
+    <w:p>
+      <w:bookmarkStart w:id="0" w:name="_GoBack"/>
+      <w:bookmarkEnd w:id="0"/>
+    </w:p>
     <w:sectPr>
       <w:pgSz w:w="12240" w:h="15840"/>
       <w:pgMar w:top="1440" w:right="1800" w:bottom="1440" w:left="1800" w:header="708" w:footer="708" w:gutter="0"/>
@@ -641,6 +704,18 @@
       </w:tblCellMar>
     </w:tblPr>
   </w:style>
+  <w:style w:type="character" w:styleId="Hyperlink">
+    <w:name w:val="Hyperlink"/>
+    <w:basedOn w:val="DefaultParagraphFont"/>
+    <w:uiPriority w:val="99"/>
+    <w:semiHidden/>
+    <w:unhideWhenUsed/>
+    <w:rsid w:val="00940688"/>
+    <w:rPr>
+      <w:color w:val="0000FF" w:themeColor="hyperlink"/>
+      <w:u w:val="single"/>
+    </w:rPr>
+  </w:style>
 </w:styles>
 </file>
 
@@ -961,6 +1036,18 @@
         <w:right w:w="108" w:type="dxa"/>
       </w:tblCellMar>
     </w:tblPr>
+  </w:style>
+  <w:style w:type="character" w:styleId="Hyperlink">
+    <w:name w:val="Hyperlink"/>
+    <w:basedOn w:val="DefaultParagraphFont"/>
+    <w:uiPriority w:val="99"/>
+    <w:semiHidden/>
+    <w:unhideWhenUsed/>
+    <w:rsid w:val="00940688"/>
+    <w:rPr>
+      <w:color w:val="0000FF" w:themeColor="hyperlink"/>
+      <w:u w:val="single"/>
+    </w:rPr>
   </w:style>
 </w:styles>
 </file>

</xml_diff>